<commit_message>
Added Marak's edit & R file
</commit_message>
<xml_diff>
--- a/DataMiningAssignment.docx
+++ b/DataMiningAssignment.docx
@@ -564,25 +564,7 @@
           <w:sz w:val="24"/>
           <w:szCs w:val="24"/>
         </w:rPr>
-        <w:t>In general, the people in our group are not really a movie person. But, when we do want to watch a movie, we want it to be good and interesting. How are going to do that, if the movie have not even been released in cinemas yet? We cannot even rely on famou</w:t>
-      </w:r>
-      <w:r>
-        <w:rPr>
-          <w:rFonts w:ascii="Times New Roman" w:eastAsia="Times New Roman" w:hAnsi="Times New Roman" w:cs="Times New Roman"/>
-          <w:b/>
-          <w:sz w:val="24"/>
-          <w:szCs w:val="24"/>
-        </w:rPr>
-        <w:t xml:space="preserve">s movie rating reviewers like Rotten Tomatoes because they cannot review a movie that is not in cinemas yet. How we wish there is a way to predict whether this movie is good without relying on critics or our instinct. This is where IMDM 5000 Movie Dataset </w:t>
-      </w:r>
-      <w:r>
-        <w:rPr>
-          <w:rFonts w:ascii="Times New Roman" w:eastAsia="Times New Roman" w:hAnsi="Times New Roman" w:cs="Times New Roman"/>
-          <w:b/>
-          <w:sz w:val="24"/>
-          <w:szCs w:val="24"/>
-        </w:rPr>
-        <w:t>comes in.</w:t>
+        <w:t>In general, the people in our group are not really a movie person. But, when we do want to watch a movie, we want it to be good and interesting. How are going to do that, if the movie have not even been released in cinemas yet? We cannot even rely on famous movie rating reviewers like Rotten Tomatoes because they cannot review a movie that is not in cinemas yet. How we wish there is a way to predict whether this movie is good without relying on critics or our instinct. This is where IMDM 5000 Movie Dataset comes in.</w:t>
       </w:r>
     </w:p>
     <w:p>
@@ -643,16 +625,7 @@
           <w:sz w:val="24"/>
           <w:szCs w:val="24"/>
         </w:rPr>
-        <w:t>”. Using this library, he managed to obt</w:t>
-      </w:r>
-      <w:r>
-        <w:rPr>
-          <w:rFonts w:ascii="Times New Roman" w:eastAsia="Times New Roman" w:hAnsi="Times New Roman" w:cs="Times New Roman"/>
-          <w:b/>
-          <w:sz w:val="24"/>
-          <w:szCs w:val="24"/>
-        </w:rPr>
-        <w:t xml:space="preserve">ain 28 </w:t>
+        <w:t xml:space="preserve">”. Using this library, he managed to obtain 28 </w:t>
       </w:r>
       <w:proofErr w:type="spellStart"/>
       <w:r>
@@ -721,16 +694,7 @@
           <w:sz w:val="24"/>
           <w:szCs w:val="24"/>
         </w:rPr>
-        <w:t>Every year, thousan</w:t>
-      </w:r>
-      <w:r>
-        <w:rPr>
-          <w:rFonts w:ascii="Times New Roman" w:eastAsia="Times New Roman" w:hAnsi="Times New Roman" w:cs="Times New Roman"/>
-          <w:b/>
-          <w:sz w:val="24"/>
-          <w:szCs w:val="24"/>
-        </w:rPr>
-        <w:t>ds of movies are made</w:t>
+        <w:t>Every year, thousands of movies are made</w:t>
       </w:r>
       <w:r>
         <w:rPr>
@@ -747,25 +711,7 @@
           <w:sz w:val="24"/>
           <w:szCs w:val="24"/>
         </w:rPr>
-        <w:t xml:space="preserve">Once the movies are released, many reviewers will give their reviews, opinions and critics so that the future viewer can use that as a guide on whether the movie is worth the time to be watched or not. But, is there a better way for </w:t>
-      </w:r>
-      <w:r>
-        <w:rPr>
-          <w:rFonts w:ascii="Times New Roman" w:eastAsia="Times New Roman" w:hAnsi="Times New Roman" w:cs="Times New Roman"/>
-          <w:b/>
-          <w:sz w:val="24"/>
-          <w:szCs w:val="24"/>
-        </w:rPr>
-        <w:t>us to tell the greatness of movie without relying on critics or our own instincts (Assuming that the movie have not been released in cinemas yet)? With this dataset, we can solve the problem. By mining the chosen dataset, we can acquire various information</w:t>
-      </w:r>
-      <w:r>
-        <w:rPr>
-          <w:rFonts w:ascii="Times New Roman" w:eastAsia="Times New Roman" w:hAnsi="Times New Roman" w:cs="Times New Roman"/>
-          <w:b/>
-          <w:sz w:val="24"/>
-          <w:szCs w:val="24"/>
-        </w:rPr>
-        <w:t xml:space="preserve"> related to past movies. Then we relate the past movies’ information with the current movie. For example, the new movie features </w:t>
+        <w:t xml:space="preserve">Once the movies are released, many reviewers will give their reviews, opinions and critics so that the future viewer can use that as a guide on whether the movie is worth the time to be watched or not. But, is there a better way for us to tell the greatness of movie without relying on critics or our own instincts (Assuming that the movie have not been released in cinemas yet)? With this dataset, we can solve the problem. By mining the chosen dataset, we can acquire various information related to past movies. Then we relate the past movies’ information with the current movie. For example, the new movie features </w:t>
       </w:r>
       <w:proofErr w:type="spellStart"/>
       <w:r>
@@ -855,16 +801,17 @@
           <w:sz w:val="24"/>
           <w:szCs w:val="24"/>
         </w:rPr>
-        <w:t>Uv</w:t>
-      </w:r>
-      <w:r>
-        <w:rPr>
-          <w:rFonts w:ascii="Times New Roman" w:eastAsia="Times New Roman" w:hAnsi="Times New Roman" w:cs="Times New Roman"/>
-          <w:b/>
-          <w:sz w:val="24"/>
-          <w:szCs w:val="24"/>
-        </w:rPr>
-        <w:t>uvwevwevwe</w:t>
+        <w:t>Uvuv</w:t>
+      </w:r>
+      <w:bookmarkStart w:id="0" w:name="_GoBack"/>
+      <w:r>
+        <w:rPr>
+          <w:rFonts w:ascii="Times New Roman" w:eastAsia="Times New Roman" w:hAnsi="Times New Roman" w:cs="Times New Roman"/>
+          <w:b/>
+          <w:sz w:val="24"/>
+          <w:szCs w:val="24"/>
+        </w:rPr>
+        <w:t>wevwevwe</w:t>
       </w:r>
       <w:proofErr w:type="spellEnd"/>
       <w:r>
@@ -956,6 +903,7 @@
         </w:rPr>
         <w:t xml:space="preserve"> </w:t>
       </w:r>
+      <w:bookmarkEnd w:id="0"/>
       <w:proofErr w:type="spellStart"/>
       <w:r>
         <w:rPr>
@@ -1032,63 +980,72 @@
           <w:sz w:val="24"/>
           <w:szCs w:val="24"/>
         </w:rPr>
-        <w:t xml:space="preserve"> of profit by the end of the movie’s first</w:t>
-      </w:r>
-      <w:r>
-        <w:rPr>
-          <w:rFonts w:ascii="Times New Roman" w:eastAsia="Times New Roman" w:hAnsi="Times New Roman" w:cs="Times New Roman"/>
-          <w:b/>
-          <w:sz w:val="24"/>
-          <w:szCs w:val="24"/>
-        </w:rPr>
-        <w:t xml:space="preserve"> month of release. Thus, we can assume that the new movie also is going to be good.</w:t>
-      </w:r>
-    </w:p>
-    <w:p>
-      <w:pPr>
-        <w:jc w:val="both"/>
-      </w:pPr>
-    </w:p>
-    <w:p>
-      <w:pPr>
-        <w:jc w:val="both"/>
-      </w:pPr>
-    </w:p>
-    <w:p>
-      <w:pPr>
-        <w:jc w:val="both"/>
-      </w:pPr>
-    </w:p>
-    <w:p>
-      <w:pPr>
-        <w:jc w:val="both"/>
-      </w:pPr>
-    </w:p>
-    <w:p>
-      <w:pPr>
-        <w:jc w:val="both"/>
-        <w:rPr>
-          <w:rFonts w:ascii="Times New Roman" w:eastAsia="Times New Roman" w:hAnsi="Times New Roman" w:cs="Times New Roman"/>
-          <w:sz w:val="24"/>
-          <w:szCs w:val="24"/>
-        </w:rPr>
-      </w:pPr>
-      <w:r>
-        <w:rPr>
-          <w:rFonts w:ascii="Times New Roman" w:eastAsia="Times New Roman" w:hAnsi="Times New Roman" w:cs="Times New Roman"/>
-          <w:sz w:val="24"/>
-          <w:szCs w:val="24"/>
-        </w:rPr>
-        <w:lastRenderedPageBreak/>
-        <w:t>C. What type of data mining technique (association rule mining, classification or clustering) would be relevant? Give an example, for example, if you think classification</w:t>
-      </w:r>
-      <w:r>
-        <w:rPr>
-          <w:rFonts w:ascii="Times New Roman" w:eastAsia="Times New Roman" w:hAnsi="Times New Roman" w:cs="Times New Roman"/>
-          <w:sz w:val="24"/>
-          <w:szCs w:val="24"/>
-        </w:rPr>
-        <w:t xml:space="preserve"> is suitable, describe what will be classified and what the possible classes are. </w:t>
+        <w:t xml:space="preserve"> of profit by the end of the movie’s first month of release.</w:t>
+      </w:r>
+      <w:r>
+        <w:rPr>
+          <w:rFonts w:ascii="Times New Roman" w:eastAsia="Times New Roman" w:hAnsi="Times New Roman" w:cs="Times New Roman"/>
+          <w:b/>
+          <w:sz w:val="24"/>
+          <w:szCs w:val="24"/>
+        </w:rPr>
+        <w:t xml:space="preserve"> </w:t>
+      </w:r>
+      <w:r>
+        <w:rPr>
+          <w:rFonts w:ascii="Times New Roman" w:eastAsia="Times New Roman" w:hAnsi="Times New Roman" w:cs="Times New Roman"/>
+          <w:b/>
+          <w:sz w:val="24"/>
+          <w:szCs w:val="24"/>
+        </w:rPr>
+        <w:t>Of course, other factors can affect the result like the involvement between the actors and directors. For example, by having “Stan Lee” as the director and “Dwayne ‘The Rock’ Johnson” as the main cast will likely to be a good movie due to their massive experience in the filming industry. Thus, we can assume that the new movie also is going to be good.</w:t>
+      </w:r>
+      <w:r>
+        <w:rPr>
+          <w:rFonts w:ascii="Times New Roman" w:eastAsia="Times New Roman" w:hAnsi="Times New Roman" w:cs="Times New Roman"/>
+          <w:b/>
+          <w:sz w:val="24"/>
+          <w:szCs w:val="24"/>
+        </w:rPr>
+        <w:t xml:space="preserve"> Thus, we can assume that the new movie also is going to be good.</w:t>
+      </w:r>
+    </w:p>
+    <w:p>
+      <w:pPr>
+        <w:jc w:val="both"/>
+      </w:pPr>
+    </w:p>
+    <w:p>
+      <w:pPr>
+        <w:jc w:val="both"/>
+      </w:pPr>
+    </w:p>
+    <w:p>
+      <w:pPr>
+        <w:jc w:val="both"/>
+      </w:pPr>
+    </w:p>
+    <w:p>
+      <w:pPr>
+        <w:jc w:val="both"/>
+      </w:pPr>
+    </w:p>
+    <w:p>
+      <w:pPr>
+        <w:jc w:val="both"/>
+        <w:rPr>
+          <w:rFonts w:ascii="Times New Roman" w:eastAsia="Times New Roman" w:hAnsi="Times New Roman" w:cs="Times New Roman"/>
+          <w:sz w:val="24"/>
+          <w:szCs w:val="24"/>
+        </w:rPr>
+      </w:pPr>
+      <w:r>
+        <w:rPr>
+          <w:rFonts w:ascii="Times New Roman" w:eastAsia="Times New Roman" w:hAnsi="Times New Roman" w:cs="Times New Roman"/>
+          <w:sz w:val="24"/>
+          <w:szCs w:val="24"/>
+        </w:rPr>
+        <w:t xml:space="preserve">C. What type of data mining technique (association rule mining, classification or clustering) would be relevant? Give an example, for example, if you think classification is suitable, describe what will be classified and what the possible classes are. </w:t>
       </w:r>
     </w:p>
     <w:p>
@@ -1128,25 +1085,7 @@
           <w:sz w:val="24"/>
           <w:szCs w:val="24"/>
         </w:rPr>
-        <w:t xml:space="preserve"> as the most relevant data mining technique to be used on our selected dataset. The reason is because we would like to analyze</w:t>
-      </w:r>
-      <w:r>
-        <w:rPr>
-          <w:rFonts w:ascii="Times New Roman" w:eastAsia="Times New Roman" w:hAnsi="Times New Roman" w:cs="Times New Roman"/>
-          <w:b/>
-          <w:sz w:val="24"/>
-          <w:szCs w:val="24"/>
-        </w:rPr>
-        <w:t xml:space="preserve"> and predict the movie watcher’s reaction with the variables given in the IMDB dataset. As a possible end-result, a model can formed and it may be able to predict movie ratings before a movie is released in theatres. For example, we can associate the IMDB </w:t>
-      </w:r>
-      <w:r>
-        <w:rPr>
-          <w:rFonts w:ascii="Times New Roman" w:eastAsia="Times New Roman" w:hAnsi="Times New Roman" w:cs="Times New Roman"/>
-          <w:b/>
-          <w:sz w:val="24"/>
-          <w:szCs w:val="24"/>
-        </w:rPr>
-        <w:t>rating with the sum of Facebook Likes of every lead actors involved of the movie, the budget allocated for each movie and the country of origin or etc</w:t>
+        <w:t xml:space="preserve"> as the most relevant data mining technique to be used on our selected dataset. The reason is because we would like to analyze and predict the movie watcher’s reaction with the variables given in the IMDB dataset. As a possible end-result, a model can formed and it may be able to predict movie ratings before a movie is released in theatres. For example, we can associate the IMDB rating with the sum of Facebook Likes of every lead actors involved of the movie, the budget allocated for each movie and the country of origin or etc</w:t>
       </w:r>
       <w:proofErr w:type="gramStart"/>
       <w:r>
@@ -1166,16 +1105,7 @@
           <w:sz w:val="24"/>
           <w:szCs w:val="24"/>
         </w:rPr>
-        <w:t xml:space="preserve">  Another use of the model may be beneficial to the movie production team as the model might be able to</w:t>
-      </w:r>
-      <w:r>
-        <w:rPr>
-          <w:rFonts w:ascii="Times New Roman" w:eastAsia="Times New Roman" w:hAnsi="Times New Roman" w:cs="Times New Roman"/>
-          <w:b/>
-          <w:sz w:val="24"/>
-          <w:szCs w:val="24"/>
-        </w:rPr>
-        <w:t xml:space="preserve"> predict the gross income.</w:t>
+        <w:t xml:space="preserve">  Another use of the model may be beneficial to the movie production team as the model might be able to predict the gross income.</w:t>
       </w:r>
     </w:p>
     <w:p>
@@ -1197,56 +1127,30 @@
           <w:sz w:val="24"/>
           <w:szCs w:val="24"/>
         </w:rPr>
-        <w:t>However, clustering can be considered as another relevant data mining technique that we can consider to uncover new patterns. For example, we can map out a possible relationship between the number of users of IMDB with the numbe</w:t>
-      </w:r>
-      <w:r>
-        <w:rPr>
-          <w:rFonts w:ascii="Times New Roman" w:eastAsia="Times New Roman" w:hAnsi="Times New Roman" w:cs="Times New Roman"/>
-          <w:b/>
-          <w:sz w:val="24"/>
-          <w:szCs w:val="24"/>
-        </w:rPr>
-        <w:t>r of Facebook likes for either the movie, the cast, director or individual actors. This could contribute to identify the authenticity or legitimacy of IMDB</w:t>
-      </w:r>
-      <w:r>
-        <w:rPr>
-          <w:rFonts w:ascii="Times New Roman" w:eastAsia="Times New Roman" w:hAnsi="Times New Roman" w:cs="Times New Roman"/>
-          <w:b/>
-          <w:sz w:val="24"/>
-          <w:szCs w:val="24"/>
-        </w:rPr>
-        <w:t xml:space="preserve"> movie rating.</w:t>
-      </w:r>
-    </w:p>
-    <w:p>
-      <w:pPr>
-        <w:jc w:val="both"/>
-      </w:pPr>
-    </w:p>
-    <w:p>
-      <w:pPr>
-        <w:jc w:val="both"/>
-        <w:rPr>
-          <w:rFonts w:ascii="Times New Roman" w:eastAsia="Times New Roman" w:hAnsi="Times New Roman" w:cs="Times New Roman"/>
-          <w:sz w:val="24"/>
-          <w:szCs w:val="24"/>
-        </w:rPr>
-      </w:pPr>
-      <w:r>
-        <w:rPr>
-          <w:rFonts w:ascii="Times New Roman" w:eastAsia="Times New Roman" w:hAnsi="Times New Roman" w:cs="Times New Roman"/>
-          <w:sz w:val="24"/>
-          <w:szCs w:val="24"/>
-        </w:rPr>
-        <w:t>D. Describe data quality issues, and be specific. Identify which attribute (column)</w:t>
-      </w:r>
-      <w:r>
-        <w:rPr>
-          <w:rFonts w:ascii="Times New Roman" w:eastAsia="Times New Roman" w:hAnsi="Times New Roman" w:cs="Times New Roman"/>
-          <w:sz w:val="24"/>
-          <w:szCs w:val="24"/>
-        </w:rPr>
-        <w:t xml:space="preserve"> has issues, or if the structure of the data has problems. </w:t>
+        <w:t>However, clustering can be considered as another relevant data mining technique that we can consider to uncover new patterns. For example, we can map out a possible relationship between the number of users of IMDB with the number of Facebook likes for either the movie, the cast, director or individual actors. This could contribute to identify the authenticity or legitimacy of IMDB movie rating.</w:t>
+      </w:r>
+    </w:p>
+    <w:p>
+      <w:pPr>
+        <w:jc w:val="both"/>
+      </w:pPr>
+    </w:p>
+    <w:p>
+      <w:pPr>
+        <w:jc w:val="both"/>
+        <w:rPr>
+          <w:rFonts w:ascii="Times New Roman" w:eastAsia="Times New Roman" w:hAnsi="Times New Roman" w:cs="Times New Roman"/>
+          <w:sz w:val="24"/>
+          <w:szCs w:val="24"/>
+        </w:rPr>
+      </w:pPr>
+      <w:r>
+        <w:rPr>
+          <w:rFonts w:ascii="Times New Roman" w:eastAsia="Times New Roman" w:hAnsi="Times New Roman" w:cs="Times New Roman"/>
+          <w:sz w:val="24"/>
+          <w:szCs w:val="24"/>
+        </w:rPr>
+        <w:t xml:space="preserve">D. Describe data quality issues, and be specific. Identify which attribute (column) has issues, or if the structure of the data has problems. </w:t>
       </w:r>
     </w:p>
     <w:p>
@@ -1266,16 +1170,7 @@
           <w:sz w:val="24"/>
           <w:szCs w:val="24"/>
         </w:rPr>
-        <w:t>Within the dataset, not available data exists in most of the columns. This results in inconsistent evaluations or calculations. These dirty data plays the part of making the dataset becoming untid</w:t>
-      </w:r>
-      <w:r>
-        <w:rPr>
-          <w:rFonts w:ascii="Times New Roman" w:eastAsia="Times New Roman" w:hAnsi="Times New Roman" w:cs="Times New Roman"/>
-          <w:b/>
-          <w:sz w:val="24"/>
-          <w:szCs w:val="24"/>
-        </w:rPr>
-        <w:t xml:space="preserve">y.  For example, there are not available data exist in the column named “Gross”, this means that some of the movies gross will be unknown to us and hence missing one important factor of determining the movie’s popularity and related attributes. </w:t>
+        <w:t xml:space="preserve">Within the dataset, not available data exists in most of the columns. This results in inconsistent evaluations or calculations. These dirty data plays the part of making the dataset becoming untidy.  For example, there are not available data exist in the column named “Gross”, this means that some of the movies gross will be unknown to us and hence missing one important factor of determining the movie’s popularity and related attributes. </w:t>
       </w:r>
     </w:p>
     <w:p>
@@ -1296,16 +1191,7 @@
           <w:sz w:val="24"/>
           <w:szCs w:val="24"/>
         </w:rPr>
-        <w:t>The colum</w:t>
-      </w:r>
-      <w:r>
-        <w:rPr>
-          <w:rFonts w:ascii="Times New Roman" w:eastAsia="Times New Roman" w:hAnsi="Times New Roman" w:cs="Times New Roman"/>
-          <w:b/>
-          <w:sz w:val="24"/>
-          <w:szCs w:val="24"/>
-        </w:rPr>
-        <w:t>n “Genres” holds multiple values in most rows. For example, while there are rows with value just like ‘Action’, there are also rows with multiple ones such as ‘</w:t>
+        <w:t>The column “Genres” holds multiple values in most rows. For example, while there are rows with value just like ‘Action’, there are also rows with multiple ones such as ‘</w:t>
       </w:r>
       <w:proofErr w:type="spellStart"/>
       <w:r>
@@ -1325,59 +1211,49 @@
           <w:sz w:val="24"/>
           <w:szCs w:val="24"/>
         </w:rPr>
-        <w:t>’. Arrangement like this will make the dataset to be more difficu</w:t>
-      </w:r>
-      <w:r>
-        <w:rPr>
-          <w:rFonts w:ascii="Times New Roman" w:eastAsia="Times New Roman" w:hAnsi="Times New Roman" w:cs="Times New Roman"/>
-          <w:b/>
-          <w:sz w:val="24"/>
-          <w:szCs w:val="24"/>
-        </w:rPr>
-        <w:t xml:space="preserve">lt to sort which producing inaccurate information. </w:t>
-      </w:r>
-    </w:p>
-    <w:p>
-      <w:pPr>
-        <w:jc w:val="both"/>
-      </w:pPr>
-    </w:p>
-    <w:p>
-      <w:pPr>
-        <w:jc w:val="both"/>
-        <w:rPr>
-          <w:rFonts w:ascii="Times New Roman" w:eastAsia="Times New Roman" w:hAnsi="Times New Roman" w:cs="Times New Roman"/>
-          <w:sz w:val="24"/>
-          <w:szCs w:val="24"/>
-        </w:rPr>
-      </w:pPr>
-    </w:p>
-    <w:p>
-      <w:pPr>
-        <w:jc w:val="both"/>
-        <w:rPr>
-          <w:rFonts w:ascii="Times New Roman" w:eastAsia="Times New Roman" w:hAnsi="Times New Roman" w:cs="Times New Roman"/>
-          <w:sz w:val="24"/>
-          <w:szCs w:val="24"/>
-        </w:rPr>
-      </w:pPr>
-    </w:p>
-    <w:p>
-      <w:pPr>
-        <w:jc w:val="both"/>
-        <w:rPr>
-          <w:rFonts w:ascii="Times New Roman" w:eastAsia="Times New Roman" w:hAnsi="Times New Roman" w:cs="Times New Roman"/>
-          <w:sz w:val="24"/>
-          <w:szCs w:val="24"/>
-        </w:rPr>
-      </w:pPr>
-      <w:r>
-        <w:rPr>
-          <w:rFonts w:ascii="Times New Roman" w:eastAsia="Times New Roman" w:hAnsi="Times New Roman" w:cs="Times New Roman"/>
-          <w:sz w:val="24"/>
-          <w:szCs w:val="24"/>
-        </w:rPr>
-        <w:lastRenderedPageBreak/>
+        <w:t xml:space="preserve">’. Arrangement like this will make the dataset to be more difficult to sort which producing inaccurate information. </w:t>
+      </w:r>
+    </w:p>
+    <w:p>
+      <w:pPr>
+        <w:jc w:val="both"/>
+      </w:pPr>
+    </w:p>
+    <w:p>
+      <w:pPr>
+        <w:jc w:val="both"/>
+        <w:rPr>
+          <w:rFonts w:ascii="Times New Roman" w:eastAsia="Times New Roman" w:hAnsi="Times New Roman" w:cs="Times New Roman"/>
+          <w:sz w:val="24"/>
+          <w:szCs w:val="24"/>
+        </w:rPr>
+      </w:pPr>
+    </w:p>
+    <w:p>
+      <w:pPr>
+        <w:jc w:val="both"/>
+        <w:rPr>
+          <w:rFonts w:ascii="Times New Roman" w:eastAsia="Times New Roman" w:hAnsi="Times New Roman" w:cs="Times New Roman"/>
+          <w:sz w:val="24"/>
+          <w:szCs w:val="24"/>
+        </w:rPr>
+      </w:pPr>
+    </w:p>
+    <w:p>
+      <w:pPr>
+        <w:jc w:val="both"/>
+        <w:rPr>
+          <w:rFonts w:ascii="Times New Roman" w:eastAsia="Times New Roman" w:hAnsi="Times New Roman" w:cs="Times New Roman"/>
+          <w:sz w:val="24"/>
+          <w:szCs w:val="24"/>
+        </w:rPr>
+      </w:pPr>
+      <w:r>
+        <w:rPr>
+          <w:rFonts w:ascii="Times New Roman" w:eastAsia="Times New Roman" w:hAnsi="Times New Roman" w:cs="Times New Roman"/>
+          <w:sz w:val="24"/>
+          <w:szCs w:val="24"/>
+        </w:rPr>
         <w:t xml:space="preserve">E. Perform a pre-processing task on the dataset chosen. </w:t>
       </w:r>
     </w:p>
@@ -1398,8 +1274,6 @@
       <w:r>
         <w:t>http://bit.ly/2iuJaI5</w:t>
       </w:r>
-      <w:bookmarkStart w:id="0" w:name="_GoBack"/>
-      <w:bookmarkEnd w:id="0"/>
     </w:p>
     <w:p>
       <w:pPr>

</xml_diff>